<commit_message>
Final Presentation Day Updates
</commit_message>
<xml_diff>
--- a/Assignments/Final_project/Final_project.docx
+++ b/Assignments/Final_project/Final_project.docx
@@ -323,19 +323,413 @@
           <w:szCs w:val="20"/>
         </w:rPr>
       </w:pPr>
-    </w:p>
-    <w:p>
-      <w:pPr>
-        <w:rPr>
-          <w:rFonts w:ascii="Arial Narrow" w:hAnsi="Arial Narrow"/>
-          <w:sz w:val="20"/>
-          <w:szCs w:val="20"/>
-        </w:rPr>
-      </w:pPr>
+      <w:r>
+        <w:rPr>
+          <w:rFonts w:ascii="Arial Narrow" w:hAnsi="Arial Narrow"/>
+          <w:sz w:val="20"/>
+          <w:szCs w:val="20"/>
+        </w:rPr>
+        <w:t>Experimental Setup</w:t>
+      </w:r>
+    </w:p>
+    <w:p>
+      <w:pPr>
+        <w:rPr>
+          <w:rFonts w:ascii="Arial Narrow" w:hAnsi="Arial Narrow"/>
+          <w:sz w:val="20"/>
+          <w:szCs w:val="20"/>
+        </w:rPr>
+      </w:pPr>
+      <w:r>
+        <w:rPr>
+          <w:rFonts w:ascii="Arial Narrow" w:hAnsi="Arial Narrow"/>
+          <w:sz w:val="20"/>
+          <w:szCs w:val="20"/>
+        </w:rPr>
+        <w:t>The implementation employs a structured approach to data splitting and model evaluation to ensure robust PII detection in educational datasets. The dataset was partitioned into training (80%), validation (10%), and test sets (10%), preserving document-level integrity to prevent data leakage between splits. This stratification maintains proportional representation of PII categories across splits, which is crucial given the imbalanced nature of sensitive information in educational content.</w:t>
+      </w:r>
+    </w:p>
+    <w:p>
+      <w:pPr>
+        <w:rPr>
+          <w:rFonts w:ascii="Arial Narrow" w:hAnsi="Arial Narrow"/>
+          <w:sz w:val="20"/>
+          <w:szCs w:val="20"/>
+        </w:rPr>
+      </w:pPr>
+      <w:r>
+        <w:rPr>
+          <w:rFonts w:ascii="Arial Narrow" w:hAnsi="Arial Narrow"/>
+          <w:sz w:val="20"/>
+          <w:szCs w:val="20"/>
+        </w:rPr>
+        <w:t>The F1-score (0.89) has been the prioritized criterion due to its balance between precision and recall, particularly important for minimizing both false positives – critical for data utility – and false negative – essential for privacy protection. The ROC-AUC (0.94) and PR-AUC (0.91) metrics complement this analysis</w:t>
+      </w:r>
+      <w:r>
+        <w:rPr>
+          <w:rFonts w:ascii="Arial Narrow" w:hAnsi="Arial Narrow"/>
+          <w:sz w:val="20"/>
+          <w:szCs w:val="20"/>
+        </w:rPr>
+        <w:t>, with PR-AUC proving particularly effective for the long0tailed class distribution typical of PII occurrences. While accuracy reaches 0.93, it is interpreted cautiously due to class imbalance, where non-PII tokens are prevalent in the dataset.</w:t>
+      </w:r>
+    </w:p>
+    <w:p>
+      <w:pPr>
+        <w:rPr>
+          <w:rFonts w:ascii="Arial Narrow" w:hAnsi="Arial Narrow"/>
+          <w:sz w:val="20"/>
+          <w:szCs w:val="20"/>
+        </w:rPr>
+      </w:pPr>
+      <w:r>
+        <w:rPr>
+          <w:rFonts w:ascii="Arial Narrow" w:hAnsi="Arial Narrow"/>
+          <w:sz w:val="20"/>
+          <w:szCs w:val="20"/>
+        </w:rPr>
+        <w:t xml:space="preserve">Cross-validation employs a document-stratified five-fold approach, ensuring each fold contains complete documents rather than fragmented text segments. This prevents over-optimistic performance estimates that could occur from similar text fragments </w:t>
+      </w:r>
+      <w:r>
+        <w:rPr>
+          <w:rFonts w:ascii="Arial Narrow" w:hAnsi="Arial Narrow"/>
+          <w:sz w:val="20"/>
+          <w:szCs w:val="20"/>
+        </w:rPr>
+        <w:lastRenderedPageBreak/>
+        <w:t xml:space="preserve">appearing in both training and validation sets. The validation set guides </w:t>
+      </w:r>
+      <w:r>
+        <w:rPr>
+          <w:rFonts w:ascii="Arial Narrow" w:hAnsi="Arial Narrow"/>
+          <w:sz w:val="20"/>
+          <w:szCs w:val="20"/>
+        </w:rPr>
+        <w:t>hyperparameter tuning through Bayesian optimization, focusing on threshold selection, token window sizes (512 – 2048 tokens), and stride lengths (32 – 128 tokens) based on document length characteristics.</w:t>
+      </w:r>
+      <w:r>
+        <w:rPr>
+          <w:rFonts w:ascii="Arial Narrow" w:hAnsi="Arial Narrow"/>
+          <w:sz w:val="20"/>
+          <w:szCs w:val="20"/>
+        </w:rPr>
+        <w:t xml:space="preserve"> </w:t>
+      </w:r>
+    </w:p>
+    <w:p>
+      <w:pPr>
+        <w:rPr>
+          <w:rFonts w:ascii="Arial Narrow" w:hAnsi="Arial Narrow"/>
+          <w:sz w:val="20"/>
+          <w:szCs w:val="20"/>
+        </w:rPr>
+      </w:pPr>
+      <w:r>
+        <w:rPr>
+          <w:rFonts w:ascii="Arial Narrow" w:hAnsi="Arial Narrow"/>
+          <w:sz w:val="20"/>
+          <w:szCs w:val="20"/>
+        </w:rPr>
+        <w:t>Deployment Implications Discussion</w:t>
+      </w:r>
     </w:p>
     <w:p>
       <w:pPr>
         <w:tabs>
+          <w:tab w:val="left" w:pos="6770"/>
+        </w:tabs>
+        <w:rPr>
+          <w:rFonts w:ascii="Arial Narrow" w:hAnsi="Arial Narrow"/>
+          <w:sz w:val="20"/>
+          <w:szCs w:val="20"/>
+        </w:rPr>
+      </w:pPr>
+      <w:r>
+        <w:rPr>
+          <w:rFonts w:ascii="Arial Narrow" w:hAnsi="Arial Narrow"/>
+          <w:sz w:val="20"/>
+          <w:szCs w:val="20"/>
+          <w:u w:val="single"/>
+        </w:rPr>
+        <w:t>Scalability</w:t>
+      </w:r>
+      <w:r>
+        <w:rPr>
+          <w:rFonts w:ascii="Arial Narrow" w:hAnsi="Arial Narrow"/>
+          <w:b/>
+          <w:bCs/>
+          <w:sz w:val="20"/>
+          <w:szCs w:val="20"/>
+        </w:rPr>
+        <w:t>:</w:t>
+      </w:r>
+      <w:r>
+        <w:rPr>
+          <w:rFonts w:ascii="Arial Narrow" w:hAnsi="Arial Narrow"/>
+          <w:sz w:val="20"/>
+          <w:szCs w:val="20"/>
+        </w:rPr>
+        <w:t xml:space="preserve"> </w:t>
+      </w:r>
+      <w:r>
+        <w:rPr>
+          <w:rFonts w:ascii="Arial Narrow" w:hAnsi="Arial Narrow"/>
+          <w:i/>
+          <w:iCs/>
+          <w:sz w:val="20"/>
+          <w:szCs w:val="20"/>
+        </w:rPr>
+        <w:t>Model 387</w:t>
+      </w:r>
+      <w:r>
+        <w:rPr>
+          <w:rFonts w:ascii="Arial Narrow" w:hAnsi="Arial Narrow"/>
+          <w:sz w:val="20"/>
+          <w:szCs w:val="20"/>
+        </w:rPr>
+        <w:t xml:space="preserve"> processes roughly 310 documents per minute on T4 GPUs from Kaggle, whereas </w:t>
+      </w:r>
+      <w:r>
+        <w:rPr>
+          <w:rFonts w:ascii="Arial Narrow" w:hAnsi="Arial Narrow"/>
+          <w:i/>
+          <w:iCs/>
+          <w:sz w:val="20"/>
+          <w:szCs w:val="20"/>
+        </w:rPr>
+        <w:t>Model 560</w:t>
+      </w:r>
+      <w:r>
+        <w:rPr>
+          <w:rFonts w:ascii="Arial Narrow" w:hAnsi="Arial Narrow"/>
+          <w:sz w:val="20"/>
+          <w:szCs w:val="20"/>
+        </w:rPr>
+        <w:t xml:space="preserve"> processes 110 documents per minute, making </w:t>
+      </w:r>
+      <w:r>
+        <w:rPr>
+          <w:rFonts w:ascii="Arial Narrow" w:hAnsi="Arial Narrow"/>
+          <w:i/>
+          <w:iCs/>
+          <w:sz w:val="20"/>
+          <w:szCs w:val="20"/>
+        </w:rPr>
+        <w:t>Model 387</w:t>
+      </w:r>
+      <w:r>
+        <w:rPr>
+          <w:rFonts w:ascii="Arial Narrow" w:hAnsi="Arial Narrow"/>
+          <w:sz w:val="20"/>
+          <w:szCs w:val="20"/>
+        </w:rPr>
+        <w:t xml:space="preserve"> preferable for resource-constrained institutions. </w:t>
+      </w:r>
+      <w:r>
+        <w:rPr>
+          <w:rFonts w:ascii="Arial Narrow" w:hAnsi="Arial Narrow"/>
+          <w:sz w:val="20"/>
+          <w:szCs w:val="20"/>
+        </w:rPr>
+        <w:t>Ensemble approaches add 22% overhead but reduce missed PII 41% through weighted probability fusion</w:t>
+      </w:r>
+    </w:p>
+    <w:p>
+      <w:pPr>
+        <w:tabs>
+          <w:tab w:val="left" w:pos="6770"/>
+        </w:tabs>
+        <w:rPr>
+          <w:rFonts w:ascii="Arial Narrow" w:hAnsi="Arial Narrow"/>
+          <w:sz w:val="20"/>
+          <w:szCs w:val="20"/>
+        </w:rPr>
+      </w:pPr>
+      <w:r>
+        <w:rPr>
+          <w:rFonts w:ascii="Arial Narrow" w:hAnsi="Arial Narrow"/>
+          <w:sz w:val="20"/>
+          <w:szCs w:val="20"/>
+          <w:u w:val="single"/>
+        </w:rPr>
+        <w:t>Generalization</w:t>
+      </w:r>
+      <w:r>
+        <w:rPr>
+          <w:rFonts w:ascii="Arial Narrow" w:hAnsi="Arial Narrow"/>
+          <w:b/>
+          <w:bCs/>
+          <w:sz w:val="20"/>
+          <w:szCs w:val="20"/>
+        </w:rPr>
+        <w:t xml:space="preserve">: </w:t>
+      </w:r>
+      <w:r>
+        <w:rPr>
+          <w:rFonts w:ascii="Arial Narrow" w:hAnsi="Arial Narrow"/>
+          <w:i/>
+          <w:iCs/>
+          <w:sz w:val="20"/>
+          <w:szCs w:val="20"/>
+        </w:rPr>
+        <w:t>Model 560</w:t>
+      </w:r>
+      <w:r>
+        <w:rPr>
+          <w:rFonts w:ascii="Arial Narrow" w:hAnsi="Arial Narrow"/>
+          <w:sz w:val="20"/>
+          <w:szCs w:val="20"/>
+        </w:rPr>
+        <w:t xml:space="preserve"> adapts better to research papers with an F1 score of 0.86; whereas </w:t>
+      </w:r>
+      <w:r>
+        <w:rPr>
+          <w:rFonts w:ascii="Arial Narrow" w:hAnsi="Arial Narrow"/>
+          <w:i/>
+          <w:iCs/>
+          <w:sz w:val="20"/>
+          <w:szCs w:val="20"/>
+        </w:rPr>
+        <w:t>Model 387</w:t>
+      </w:r>
+      <w:r>
+        <w:rPr>
+          <w:rFonts w:ascii="Arial Narrow" w:hAnsi="Arial Narrow"/>
+          <w:i/>
+          <w:iCs/>
+          <w:sz w:val="20"/>
+          <w:szCs w:val="20"/>
+        </w:rPr>
+        <w:t xml:space="preserve"> </w:t>
+      </w:r>
+      <w:r>
+        <w:rPr>
+          <w:rFonts w:ascii="Arial Narrow" w:hAnsi="Arial Narrow"/>
+          <w:sz w:val="20"/>
+          <w:szCs w:val="20"/>
+        </w:rPr>
+        <w:t xml:space="preserve">has superior performance on discussion forums, with an F1 score of 0.91. Hybrid deployment using document-length thresholds balances accuracy and speed. In this approach, </w:t>
+      </w:r>
+      <w:r>
+        <w:rPr>
+          <w:rFonts w:ascii="Arial Narrow" w:hAnsi="Arial Narrow"/>
+          <w:i/>
+          <w:iCs/>
+          <w:sz w:val="20"/>
+          <w:szCs w:val="20"/>
+        </w:rPr>
+        <w:t>Model 387</w:t>
+      </w:r>
+      <w:r>
+        <w:rPr>
+          <w:rFonts w:ascii="Arial Narrow" w:hAnsi="Arial Narrow"/>
+          <w:sz w:val="20"/>
+          <w:szCs w:val="20"/>
+        </w:rPr>
+        <w:t xml:space="preserve"> would be used for documents with fewer than 800 tokens, otherwise </w:t>
+      </w:r>
+      <w:r>
+        <w:rPr>
+          <w:rFonts w:ascii="Arial Narrow" w:hAnsi="Arial Narrow"/>
+          <w:i/>
+          <w:iCs/>
+          <w:sz w:val="20"/>
+          <w:szCs w:val="20"/>
+        </w:rPr>
+        <w:t>Model 560</w:t>
+      </w:r>
+      <w:r>
+        <w:rPr>
+          <w:rFonts w:ascii="Arial Narrow" w:hAnsi="Arial Narrow"/>
+          <w:sz w:val="20"/>
+          <w:szCs w:val="20"/>
+        </w:rPr>
+        <w:t xml:space="preserve"> would be utilized.</w:t>
+      </w:r>
+    </w:p>
+    <w:p>
+      <w:pPr>
+        <w:rPr>
+          <w:rFonts w:ascii="Arial Narrow" w:hAnsi="Arial Narrow"/>
+          <w:sz w:val="20"/>
+          <w:szCs w:val="20"/>
+        </w:rPr>
+      </w:pPr>
+      <w:r>
+        <w:rPr>
+          <w:rFonts w:ascii="Arial Narrow" w:hAnsi="Arial Narrow"/>
+          <w:sz w:val="20"/>
+          <w:szCs w:val="20"/>
+        </w:rPr>
+        <w:t>Using an adaptive ensemble would likely improve performance as different models would be used depending on text complexity metrics</w:t>
+      </w:r>
+      <w:r>
+        <w:rPr>
+          <w:rFonts w:ascii="Arial Narrow" w:hAnsi="Arial Narrow"/>
+          <w:sz w:val="20"/>
+          <w:szCs w:val="20"/>
+        </w:rPr>
+        <w:t>, like entropy score and / or document length.</w:t>
+      </w:r>
+    </w:p>
+    <w:p>
+      <w:pPr>
+        <w:tabs>
+          <w:tab w:val="left" w:pos="3245"/>
+          <w:tab w:val="left" w:pos="6900"/>
+        </w:tabs>
+        <w:rPr>
+          <w:rFonts w:ascii="Arial Narrow" w:hAnsi="Arial Narrow"/>
+          <w:sz w:val="20"/>
+          <w:szCs w:val="20"/>
+        </w:rPr>
+      </w:pPr>
+      <w:r>
+        <w:rPr>
+          <w:rFonts w:ascii="Arial Narrow" w:hAnsi="Arial Narrow"/>
+          <w:sz w:val="20"/>
+          <w:szCs w:val="20"/>
+        </w:rPr>
+        <w:t>Conclusion</w:t>
+      </w:r>
+    </w:p>
+    <w:p>
+      <w:pPr>
+        <w:tabs>
+          <w:tab w:val="left" w:pos="3245"/>
+          <w:tab w:val="left" w:pos="6900"/>
+        </w:tabs>
+      </w:pPr>
+      <w:r>
+        <w:rPr>
+          <w:rFonts w:ascii="Arial Narrow" w:hAnsi="Arial Narrow"/>
+          <w:sz w:val="20"/>
+          <w:szCs w:val="20"/>
+          <w:u w:val="single"/>
+        </w:rPr>
+        <w:t>Key Findings:</w:t>
+      </w:r>
+      <w:r>
+        <w:rPr>
+          <w:rFonts w:ascii="Arial Narrow" w:hAnsi="Arial Narrow"/>
+          <w:sz w:val="20"/>
+          <w:szCs w:val="20"/>
+        </w:rPr>
+        <w:t xml:space="preserve"> </w:t>
+      </w:r>
+      <w:r>
+        <w:rPr>
+          <w:rFonts w:ascii="Arial Narrow" w:hAnsi="Arial Narrow"/>
+          <w:sz w:val="20"/>
+          <w:szCs w:val="20"/>
+        </w:rPr>
+        <w:t xml:space="preserve">In this project, it has been shown that the ensemble of precision-optimized and recall-focused </w:t>
+      </w:r>
+    </w:p>
+    <w:p>
+      <w:pPr>
+        <w:tabs>
+          <w:tab w:val="left" w:pos="3245"/>
           <w:tab w:val="left" w:pos="6900"/>
         </w:tabs>
         <w:rPr>
@@ -1336,7 +1730,6 @@
   <w:style w:type="character" w:default="1" w:styleId="DefaultParagraphFont">
     <w:name w:val="Default Paragraph Font"/>
     <w:uiPriority w:val="1"/>
-    <w:semiHidden/>
     <w:unhideWhenUsed/>
   </w:style>
   <w:style w:type="table" w:default="1" w:styleId="TableNormal">

</xml_diff>

<commit_message>
Finishing touches on the final project docx file
</commit_message>
<xml_diff>
--- a/Assignments/Final_project/Final_project.docx
+++ b/Assignments/Final_project/Final_project.docx
@@ -147,7 +147,15 @@
           <w:sz w:val="20"/>
           <w:szCs w:val="20"/>
         </w:rPr>
-        <w:t>Hybrid Deep Learning and Rule-based approaches for PII Detection in Educational Datasets: Methods, Evaluation, and Practical Implications</w:t>
+        <w:t>Hybrid Deep Learning and Rule-based approaches for PII Detection in Educational Datasets: Methods, Evaluation, and Practical Implication</w:t>
+      </w:r>
+      <w:r>
+        <w:rPr>
+          <w:rFonts w:ascii="Arial Narrow" w:hAnsi="Arial Narrow"/>
+          <w:sz w:val="20"/>
+          <w:szCs w:val="20"/>
+        </w:rPr>
+        <w:t>s</w:t>
       </w:r>
     </w:p>
     <w:p>
@@ -1201,20 +1209,18 @@
     </w:p>
     <w:sdt>
       <w:sdtPr>
+        <w:rPr>
+          <w:rFonts w:asciiTheme="minorHAnsi" w:eastAsiaTheme="minorHAnsi" w:hAnsiTheme="minorHAnsi" w:cstheme="minorBidi"/>
+          <w:color w:val="auto"/>
+          <w:sz w:val="24"/>
+          <w:szCs w:val="24"/>
+        </w:rPr>
         <w:id w:val="-2023539360"/>
         <w:docPartObj>
           <w:docPartGallery w:val="Bibliographies"/>
           <w:docPartUnique/>
         </w:docPartObj>
       </w:sdtPr>
-      <w:sdtEndPr>
-        <w:rPr>
-          <w:rFonts w:asciiTheme="minorHAnsi" w:eastAsiaTheme="minorHAnsi" w:hAnsiTheme="minorHAnsi" w:cstheme="minorBidi"/>
-          <w:color w:val="auto"/>
-          <w:sz w:val="24"/>
-          <w:szCs w:val="24"/>
-        </w:rPr>
-      </w:sdtEndPr>
       <w:sdtContent>
         <w:p>
           <w:pPr>

</xml_diff>